<commit_message>
Updated names of practical notes
</commit_message>
<xml_diff>
--- a/Assignment_2020/Assignment.docx
+++ b/Assignment_2020/Assignment.docx
@@ -1,6 +1,6 @@
 
 <file path=word/document.xml><?xml version="1.0" encoding="utf-8"?>
-<w:document xmlns:wpc="http://schemas.microsoft.com/office/word/2010/wordprocessingCanvas" xmlns:cx="http://schemas.microsoft.com/office/drawing/2014/chartex" xmlns:cx1="http://schemas.microsoft.com/office/drawing/2015/9/8/chartex" xmlns:cx2="http://schemas.microsoft.com/office/drawing/2015/10/21/chartex" xmlns:cx3="http://schemas.microsoft.com/office/drawing/2016/5/9/chartex" xmlns:cx4="http://schemas.microsoft.com/office/drawing/2016/5/10/chartex" xmlns:cx5="http://schemas.microsoft.com/office/drawing/2016/5/11/chartex" xmlns:cx6="http://schemas.microsoft.com/office/drawing/2016/5/12/chartex" xmlns:cx7="http://schemas.microsoft.com/office/drawing/2016/5/13/chartex" xmlns:cx8="http://schemas.microsoft.com/office/drawing/2016/5/14/chartex" xmlns:mc="http://schemas.openxmlformats.org/markup-compatibility/2006" xmlns:aink="http://schemas.microsoft.com/office/drawing/2016/ink" xmlns:am3d="http://schemas.microsoft.com/office/drawing/2017/model3d" xmlns:o="urn:schemas-microsoft-com:office:office" xmlns:r="http://schemas.openxmlformats.org/officeDocument/2006/relationships" xmlns:m="http://schemas.openxmlformats.org/officeDocument/2006/math" xmlns:v="urn:schemas-microsoft-com:vml" xmlns:wp14="http://schemas.microsoft.com/office/word/2010/wordprocessingDrawing" xmlns:wp="http://schemas.openxmlformats.org/drawingml/2006/wordprocessingDrawing" xmlns:w10="urn:schemas-microsoft-com:office:word" xmlns:w="http://schemas.openxmlformats.org/wordprocessingml/2006/main" xmlns:w14="http://schemas.microsoft.com/office/word/2010/wordml" xmlns:w15="http://schemas.microsoft.com/office/word/2012/wordml" xmlns:w16cid="http://schemas.microsoft.com/office/word/2016/wordml/cid" xmlns:w16se="http://schemas.microsoft.com/office/word/2015/wordml/symex" xmlns:wpg="http://schemas.microsoft.com/office/word/2010/wordprocessingGroup" xmlns:wpi="http://schemas.microsoft.com/office/word/2010/wordprocessingInk" xmlns:wne="http://schemas.microsoft.com/office/word/2006/wordml" xmlns:wps="http://schemas.microsoft.com/office/word/2010/wordprocessingShape" mc:Ignorable="w14 w15 w16se w16cid wp14">
+<w:document xmlns:wpc="http://schemas.microsoft.com/office/word/2010/wordprocessingCanvas" xmlns:cx="http://schemas.microsoft.com/office/drawing/2014/chartex" xmlns:cx1="http://schemas.microsoft.com/office/drawing/2015/9/8/chartex" xmlns:cx2="http://schemas.microsoft.com/office/drawing/2015/10/21/chartex" xmlns:cx3="http://schemas.microsoft.com/office/drawing/2016/5/9/chartex" xmlns:cx4="http://schemas.microsoft.com/office/drawing/2016/5/10/chartex" xmlns:cx5="http://schemas.microsoft.com/office/drawing/2016/5/11/chartex" xmlns:cx6="http://schemas.microsoft.com/office/drawing/2016/5/12/chartex" xmlns:cx7="http://schemas.microsoft.com/office/drawing/2016/5/13/chartex" xmlns:cx8="http://schemas.microsoft.com/office/drawing/2016/5/14/chartex" xmlns:mc="http://schemas.openxmlformats.org/markup-compatibility/2006" xmlns:aink="http://schemas.microsoft.com/office/drawing/2016/ink" xmlns:am3d="http://schemas.microsoft.com/office/drawing/2017/model3d" xmlns:o="urn:schemas-microsoft-com:office:office" xmlns:r="http://schemas.openxmlformats.org/officeDocument/2006/relationships" xmlns:m="http://schemas.openxmlformats.org/officeDocument/2006/math" xmlns:v="urn:schemas-microsoft-com:vml" xmlns:wp14="http://schemas.microsoft.com/office/word/2010/wordprocessingDrawing" xmlns:wp="http://schemas.openxmlformats.org/drawingml/2006/wordprocessingDrawing" xmlns:w10="urn:schemas-microsoft-com:office:word" xmlns:w="http://schemas.openxmlformats.org/wordprocessingml/2006/main" xmlns:w14="http://schemas.microsoft.com/office/word/2010/wordml" xmlns:w15="http://schemas.microsoft.com/office/word/2012/wordml" xmlns:w16cex="http://schemas.microsoft.com/office/word/2018/wordml/cex" xmlns:w16cid="http://schemas.microsoft.com/office/word/2016/wordml/cid" xmlns:w16="http://schemas.microsoft.com/office/word/2018/wordml" xmlns:w16se="http://schemas.microsoft.com/office/word/2015/wordml/symex" xmlns:wpg="http://schemas.microsoft.com/office/word/2010/wordprocessingGroup" xmlns:wpi="http://schemas.microsoft.com/office/word/2010/wordprocessingInk" xmlns:wne="http://schemas.microsoft.com/office/word/2006/wordml" xmlns:wps="http://schemas.microsoft.com/office/word/2010/wordprocessingShape" mc:Ignorable="w14 w15 w16se w16cid w16 w16cex wp14">
   <w:body>
     <w:p>
       <w:pPr>
@@ -105,8 +105,6 @@
       <w:pPr>
         <w:spacing w:line="240" w:lineRule="auto"/>
       </w:pPr>
-      <w:bookmarkStart w:id="0" w:name="_GoBack"/>
-      <w:bookmarkEnd w:id="0"/>
     </w:p>
     <w:p>
       <w:pPr>
@@ -247,8 +245,13 @@
       <w:pPr>
         <w:spacing w:line="240" w:lineRule="auto"/>
       </w:pPr>
-      <w:r>
-        <w:t xml:space="preserve">So a possible 5 marks in total. You may help each other or work in groups if you would like to. </w:t>
+      <w:proofErr w:type="gramStart"/>
+      <w:r>
+        <w:t>So</w:t>
+      </w:r>
+      <w:proofErr w:type="gramEnd"/>
+      <w:r>
+        <w:t xml:space="preserve"> a possible 5 marks in total. You may help each other or work in groups if you would like to. </w:t>
       </w:r>
       <w:r>
         <w:t xml:space="preserve">You have both morning and afternoon practical sessions to complete these tasks. The lab will also be available during lunchtime. </w:t>
@@ -264,36 +267,80 @@
         <w:spacing w:line="240" w:lineRule="auto"/>
       </w:pPr>
       <w:r>
-        <w:t>All practicals for this course will be carried out on the Universities ARCUS-HTC computer. To understand how to use ARCUS-HTC see previous practical notes. As a reminder log in using ssh as follows:</w:t>
-      </w:r>
-    </w:p>
-    <w:p>
-      <w:pPr>
-        <w:spacing w:line="240" w:lineRule="auto"/>
-      </w:pPr>
+        <w:t xml:space="preserve">All </w:t>
+      </w:r>
+      <w:proofErr w:type="spellStart"/>
+      <w:r>
+        <w:t>practicals</w:t>
+      </w:r>
+      <w:proofErr w:type="spellEnd"/>
+      <w:r>
+        <w:t xml:space="preserve"> for this course will be carried out on the Universities ARCUS-HTC computer. To understand how to use ARCUS-HTC see previous practical notes. As a reminder log in using </w:t>
+      </w:r>
+      <w:proofErr w:type="spellStart"/>
+      <w:r>
+        <w:t>ssh</w:t>
+      </w:r>
+      <w:proofErr w:type="spellEnd"/>
+      <w:r>
+        <w:t xml:space="preserve"> as follows:</w:t>
+      </w:r>
+    </w:p>
+    <w:p>
+      <w:pPr>
+        <w:spacing w:line="240" w:lineRule="auto"/>
+      </w:pPr>
+      <w:proofErr w:type="spellStart"/>
       <w:r>
         <w:rPr>
           <w:rFonts w:ascii="FreeMono" w:hAnsi="FreeMono"/>
         </w:rPr>
-        <w:t>ssh -CX [username]@oscgate.arc.ox.ac.uk</w:t>
-      </w:r>
-    </w:p>
-    <w:p>
-      <w:pPr>
-        <w:spacing w:line="240" w:lineRule="auto"/>
-      </w:pPr>
+        <w:t>ssh</w:t>
+      </w:r>
+      <w:proofErr w:type="spellEnd"/>
+      <w:r>
+        <w:rPr>
+          <w:rFonts w:ascii="FreeMono" w:hAnsi="FreeMono"/>
+        </w:rPr>
+        <w:t xml:space="preserve"> -CX [username]@oscgate.arc.ox.ac.uk</w:t>
+      </w:r>
+    </w:p>
+    <w:p>
+      <w:pPr>
+        <w:spacing w:line="240" w:lineRule="auto"/>
+      </w:pPr>
+      <w:proofErr w:type="spellStart"/>
       <w:r>
         <w:rPr>
           <w:rStyle w:val="InternetLink"/>
           <w:rFonts w:ascii="FreeMono" w:hAnsi="FreeMono"/>
           <w:color w:val="000000"/>
         </w:rPr>
-        <w:t>ssh -CX arcus-htc</w:t>
-      </w:r>
-      <w:r>
-        <w:rPr>
+        <w:t>ssh</w:t>
+      </w:r>
+      <w:proofErr w:type="spellEnd"/>
+      <w:r>
+        <w:rPr>
+          <w:rStyle w:val="InternetLink"/>
+          <w:rFonts w:ascii="FreeMono" w:hAnsi="FreeMono"/>
           <w:color w:val="000000"/>
         </w:rPr>
+        <w:t xml:space="preserve"> -CX arcus-</w:t>
+      </w:r>
+      <w:proofErr w:type="spellStart"/>
+      <w:r>
+        <w:rPr>
+          <w:rStyle w:val="InternetLink"/>
+          <w:rFonts w:ascii="FreeMono" w:hAnsi="FreeMono"/>
+          <w:color w:val="000000"/>
+        </w:rPr>
+        <w:t>htc</w:t>
+      </w:r>
+      <w:proofErr w:type="spellEnd"/>
+      <w:r>
+        <w:rPr>
+          <w:color w:val="000000"/>
+        </w:rPr>
         <w:t xml:space="preserve"> </w:t>
       </w:r>
     </w:p>
@@ -310,16 +357,40 @@
         <w:spacing w:line="240" w:lineRule="auto"/>
       </w:pPr>
       <w:r>
-        <w:t>When logged into the arcus-htc head node, you can</w:t>
+        <w:t>When logged into the arcus-</w:t>
+      </w:r>
+      <w:proofErr w:type="spellStart"/>
+      <w:r>
+        <w:t>htc</w:t>
+      </w:r>
+      <w:proofErr w:type="spellEnd"/>
+      <w:r>
+        <w:t xml:space="preserve"> head node, you can</w:t>
       </w:r>
       <w:r>
         <w:t xml:space="preserve"> issue jobs to </w:t>
       </w:r>
       <w:r>
-        <w:t>one of the K40/K80 GPU compute nodes by issuing the sbatch script</w:t>
-      </w:r>
-      <w:r>
-        <w:t xml:space="preserve"> (you must write this, or copy one from a previous GPU practical)</w:t>
+        <w:t xml:space="preserve">one of the K40/K80 GPU compute nodes by issuing the </w:t>
+      </w:r>
+      <w:proofErr w:type="spellStart"/>
+      <w:r>
+        <w:t>sbatch</w:t>
+      </w:r>
+      <w:proofErr w:type="spellEnd"/>
+      <w:r>
+        <w:t xml:space="preserve"> script</w:t>
+      </w:r>
+      <w:r>
+        <w:t xml:space="preserve"> (you must write </w:t>
+      </w:r>
+      <w:proofErr w:type="gramStart"/>
+      <w:r>
+        <w:t>this, or</w:t>
+      </w:r>
+      <w:proofErr w:type="gramEnd"/>
+      <w:r>
+        <w:t xml:space="preserve"> copy one from a previous GPU practical)</w:t>
       </w:r>
       <w:r>
         <w:t>.</w:t>
@@ -335,7 +406,15 @@
         <w:spacing w:after="0" w:line="240" w:lineRule="auto"/>
       </w:pPr>
       <w:r>
-        <w:t>If you have not done so clone the github repo for this CWM. To do this, at the command prompt type:</w:t>
+        <w:t xml:space="preserve">If you have not done so clone the </w:t>
+      </w:r>
+      <w:proofErr w:type="spellStart"/>
+      <w:r>
+        <w:t>github</w:t>
+      </w:r>
+      <w:proofErr w:type="spellEnd"/>
+      <w:r>
+        <w:t xml:space="preserve"> repo for this CWM. To do this, at the command prompt type:</w:t>
       </w:r>
     </w:p>
     <w:p>
@@ -362,13 +441,13 @@
         <w:r>
           <w:rPr>
             <w:rStyle w:val="Hyperlink"/>
-            <w:rFonts w:ascii="Consolas" w:hAnsi="Consolas"/>
-            <w:sz w:val="18"/>
-            <w:szCs w:val="18"/>
           </w:rPr>
-          <w:t>https://github.com/wesarmour/CWM-in-HPC-and-Scientific-Computing.git</w:t>
+          <w:t>https://github.com/wesarmour/CWM-in-HPC-and-Scientific-Computing-2020.git</w:t>
         </w:r>
       </w:hyperlink>
+      <w:r>
+        <w:t xml:space="preserve"> </w:t>
+      </w:r>
     </w:p>
     <w:p>
       <w:pPr>
@@ -426,7 +505,27 @@
           <w:sz w:val="18"/>
           <w:szCs w:val="18"/>
         </w:rPr>
-        <w:t>$git pull</w:t>
+        <w:t>$</w:t>
+      </w:r>
+      <w:proofErr w:type="gramStart"/>
+      <w:r>
+        <w:rPr>
+          <w:rFonts w:ascii="Consolas" w:hAnsi="Consolas"/>
+          <w:color w:val="24292E"/>
+          <w:sz w:val="18"/>
+          <w:szCs w:val="18"/>
+        </w:rPr>
+        <w:t>git</w:t>
+      </w:r>
+      <w:proofErr w:type="gramEnd"/>
+      <w:r>
+        <w:rPr>
+          <w:rFonts w:ascii="Consolas" w:hAnsi="Consolas"/>
+          <w:color w:val="24292E"/>
+          <w:sz w:val="18"/>
+          <w:szCs w:val="18"/>
+        </w:rPr>
+        <w:t xml:space="preserve"> pull</w:t>
       </w:r>
     </w:p>
     <w:p>
@@ -516,7 +615,15 @@
         <w:spacing w:line="240" w:lineRule="auto"/>
       </w:pPr>
       <w:r>
-        <w:t xml:space="preserve">Study the reduction code that I’ve supplied. Ensure that you understand how it works. You might find it helpful to draw out a small example for a small number of threads (say eight). </w:t>
+        <w:t xml:space="preserve">Study the reduction code that </w:t>
+      </w:r>
+      <w:proofErr w:type="gramStart"/>
+      <w:r>
+        <w:t>I’ve</w:t>
+      </w:r>
+      <w:proofErr w:type="gramEnd"/>
+      <w:r>
+        <w:t xml:space="preserve"> supplied. Ensure that you understand how it works. You might find it helpful to draw out a small example for a small number of threads (say eight). </w:t>
       </w:r>
     </w:p>
     <w:p>
@@ -556,7 +663,15 @@
         <w:spacing w:line="240" w:lineRule="auto"/>
       </w:pPr>
       <w:r>
-        <w:t xml:space="preserve">Extend the code to work with any power of two (hint, you’ll need extra thread blocks, then take care regarding the final reduction across thread blocks). </w:t>
+        <w:t xml:space="preserve">Extend the code to work with any power of two (hint, </w:t>
+      </w:r>
+      <w:proofErr w:type="gramStart"/>
+      <w:r>
+        <w:t>you’ll</w:t>
+      </w:r>
+      <w:proofErr w:type="gramEnd"/>
+      <w:r>
+        <w:t xml:space="preserve"> need extra thread blocks, then take care regarding the final reduction across thread blocks). </w:t>
       </w:r>
     </w:p>
     <w:p>
@@ -592,7 +707,23 @@
         <w:spacing w:line="240" w:lineRule="auto"/>
       </w:pPr>
       <w:r>
-        <w:t>Add the cuRAND library to replace the rand() function.</w:t>
+        <w:t xml:space="preserve">Add the </w:t>
+      </w:r>
+      <w:proofErr w:type="spellStart"/>
+      <w:r>
+        <w:t>cuRAND</w:t>
+      </w:r>
+      <w:proofErr w:type="spellEnd"/>
+      <w:r>
+        <w:t xml:space="preserve"> library to replace the </w:t>
+      </w:r>
+      <w:proofErr w:type="gramStart"/>
+      <w:r>
+        <w:t>rand(</w:t>
+      </w:r>
+      <w:proofErr w:type="gramEnd"/>
+      <w:r>
+        <w:t>) function.</w:t>
       </w:r>
     </w:p>
     <w:p>
@@ -737,7 +868,15 @@
         <w:spacing w:line="240" w:lineRule="auto"/>
       </w:pPr>
       <w:r>
-        <w:t>Add a function to estimate the accuracy of the output as the number of randoms increases.</w:t>
+        <w:t xml:space="preserve">Add a function to estimate the accuracy of the output as the number of </w:t>
+      </w:r>
+      <w:proofErr w:type="spellStart"/>
+      <w:r>
+        <w:t>randoms</w:t>
+      </w:r>
+      <w:proofErr w:type="spellEnd"/>
+      <w:r>
+        <w:t xml:space="preserve"> increases.</w:t>
       </w:r>
     </w:p>
     <w:p>
@@ -755,7 +894,15 @@
         <w:spacing w:line="240" w:lineRule="auto"/>
       </w:pPr>
       <w:r>
-        <w:t>Produce a plot of the above for increasing number of randoms.</w:t>
+        <w:t xml:space="preserve">Produce a plot of the above for increasing number of </w:t>
+      </w:r>
+      <w:proofErr w:type="spellStart"/>
+      <w:r>
+        <w:t>randoms</w:t>
+      </w:r>
+      <w:proofErr w:type="spellEnd"/>
+      <w:r>
+        <w:t>.</w:t>
       </w:r>
     </w:p>
     <w:p>
@@ -791,7 +938,15 @@
         <w:spacing w:line="240" w:lineRule="auto"/>
       </w:pPr>
       <w:r>
-        <w:t>Produce a plot of GPU speed vs CPU speed for an increasing number of randoms used.</w:t>
+        <w:t xml:space="preserve">Produce a plot of GPU speed vs CPU speed for an increasing number of </w:t>
+      </w:r>
+      <w:proofErr w:type="spellStart"/>
+      <w:r>
+        <w:t>randoms</w:t>
+      </w:r>
+      <w:proofErr w:type="spellEnd"/>
+      <w:r>
+        <w:t xml:space="preserve"> used.</w:t>
       </w:r>
     </w:p>
     <w:p>
@@ -845,7 +1000,47 @@
         <w:spacing w:line="240" w:lineRule="auto"/>
       </w:pPr>
       <w:r>
-        <w:t xml:space="preserve">Change your code so that it now counts the number of summed uniform randoms that are required to exceed the value 1. e.g random[0]=0.123 random[1]=0.345 random[2]=0.789. So the sum that exceeds 1 has 3 elements in this case. </w:t>
+        <w:t xml:space="preserve">Change your code so that it now counts the number of summed </w:t>
+      </w:r>
+      <w:proofErr w:type="gramStart"/>
+      <w:r>
+        <w:t>uniform</w:t>
+      </w:r>
+      <w:proofErr w:type="gramEnd"/>
+      <w:r>
+        <w:t xml:space="preserve"> </w:t>
+      </w:r>
+      <w:proofErr w:type="spellStart"/>
+      <w:r>
+        <w:t>randoms</w:t>
+      </w:r>
+      <w:proofErr w:type="spellEnd"/>
+      <w:r>
+        <w:t xml:space="preserve"> that are required to exceed the value 1. </w:t>
+      </w:r>
+      <w:proofErr w:type="spellStart"/>
+      <w:r>
+        <w:t>e.g</w:t>
+      </w:r>
+      <w:proofErr w:type="spellEnd"/>
+      <w:r>
+        <w:t xml:space="preserve"> </w:t>
+      </w:r>
+      <w:proofErr w:type="gramStart"/>
+      <w:r>
+        <w:t>random[</w:t>
+      </w:r>
+      <w:proofErr w:type="gramEnd"/>
+      <w:r>
+        <w:t xml:space="preserve">0]=0.123 random[1]=0.345 random[2]=0.789. </w:t>
+      </w:r>
+      <w:proofErr w:type="gramStart"/>
+      <w:r>
+        <w:t>So</w:t>
+      </w:r>
+      <w:proofErr w:type="gramEnd"/>
+      <w:r>
+        <w:t xml:space="preserve"> the sum that exceeds 1 has 3 elements in this case. </w:t>
       </w:r>
     </w:p>
     <w:p>
@@ -863,8 +1058,21 @@
         <w:spacing w:line="240" w:lineRule="auto"/>
       </w:pPr>
       <w:r>
-        <w:t>Modify your code so that it calculates the average of all of these sums. What number does it produc</w:t>
-      </w:r>
+        <w:t xml:space="preserve">Modify your code so that it calculates the average of </w:t>
+      </w:r>
+      <w:proofErr w:type="gramStart"/>
+      <w:r>
+        <w:t>all of</w:t>
+      </w:r>
+      <w:proofErr w:type="gramEnd"/>
+      <w:r>
+        <w:t xml:space="preserve"> these sums. What number does it </w:t>
+      </w:r>
+      <w:proofErr w:type="spellStart"/>
+      <w:r>
+        <w:t>produc</w:t>
+      </w:r>
+      <w:proofErr w:type="spellEnd"/>
       <m:oMath>
         <m:r>
           <w:rPr>
@@ -912,7 +1120,23 @@
         <w:t>th</w:t>
       </w:r>
       <w:r>
-        <w:t xml:space="preserve"> May 2018) you must email me your code. This can be attached to an email with plots if you’ve managed to produce them, or as a link to your code and plots in your github repo. </w:t>
+        <w:t xml:space="preserve"> May 2018) you must email me your code. This can be attached to an email with plots if </w:t>
+      </w:r>
+      <w:proofErr w:type="gramStart"/>
+      <w:r>
+        <w:t>you’ve</w:t>
+      </w:r>
+      <w:proofErr w:type="gramEnd"/>
+      <w:r>
+        <w:t xml:space="preserve"> managed to produce them, or as a link to your code and plots in your </w:t>
+      </w:r>
+      <w:proofErr w:type="spellStart"/>
+      <w:r>
+        <w:t>github</w:t>
+      </w:r>
+      <w:proofErr w:type="spellEnd"/>
+      <w:r>
+        <w:t xml:space="preserve"> repo. </w:t>
       </w:r>
     </w:p>
     <w:p>
@@ -945,7 +1169,7 @@
 </file>
 
 <file path=word/numbering.xml><?xml version="1.0" encoding="utf-8"?>
-<w:numbering xmlns:wpc="http://schemas.microsoft.com/office/word/2010/wordprocessingCanvas" xmlns:cx="http://schemas.microsoft.com/office/drawing/2014/chartex" xmlns:cx1="http://schemas.microsoft.com/office/drawing/2015/9/8/chartex" xmlns:cx2="http://schemas.microsoft.com/office/drawing/2015/10/21/chartex" xmlns:cx3="http://schemas.microsoft.com/office/drawing/2016/5/9/chartex" xmlns:cx4="http://schemas.microsoft.com/office/drawing/2016/5/10/chartex" xmlns:cx5="http://schemas.microsoft.com/office/drawing/2016/5/11/chartex" xmlns:cx6="http://schemas.microsoft.com/office/drawing/2016/5/12/chartex" xmlns:cx7="http://schemas.microsoft.com/office/drawing/2016/5/13/chartex" xmlns:cx8="http://schemas.microsoft.com/office/drawing/2016/5/14/chartex" xmlns:mc="http://schemas.openxmlformats.org/markup-compatibility/2006" xmlns:aink="http://schemas.microsoft.com/office/drawing/2016/ink" xmlns:am3d="http://schemas.microsoft.com/office/drawing/2017/model3d" xmlns:o="urn:schemas-microsoft-com:office:office" xmlns:r="http://schemas.openxmlformats.org/officeDocument/2006/relationships" xmlns:m="http://schemas.openxmlformats.org/officeDocument/2006/math" xmlns:v="urn:schemas-microsoft-com:vml" xmlns:wp14="http://schemas.microsoft.com/office/word/2010/wordprocessingDrawing" xmlns:wp="http://schemas.openxmlformats.org/drawingml/2006/wordprocessingDrawing" xmlns:w10="urn:schemas-microsoft-com:office:word" xmlns:w="http://schemas.openxmlformats.org/wordprocessingml/2006/main" xmlns:w14="http://schemas.microsoft.com/office/word/2010/wordml" xmlns:w15="http://schemas.microsoft.com/office/word/2012/wordml" xmlns:w16cid="http://schemas.microsoft.com/office/word/2016/wordml/cid" xmlns:w16se="http://schemas.microsoft.com/office/word/2015/wordml/symex" xmlns:wpg="http://schemas.microsoft.com/office/word/2010/wordprocessingGroup" xmlns:wpi="http://schemas.microsoft.com/office/word/2010/wordprocessingInk" xmlns:wne="http://schemas.microsoft.com/office/word/2006/wordml" xmlns:wps="http://schemas.microsoft.com/office/word/2010/wordprocessingShape" mc:Ignorable="w14 w15 w16se w16cid wp14">
+<w:numbering xmlns:wpc="http://schemas.microsoft.com/office/word/2010/wordprocessingCanvas" xmlns:cx="http://schemas.microsoft.com/office/drawing/2014/chartex" xmlns:cx1="http://schemas.microsoft.com/office/drawing/2015/9/8/chartex" xmlns:cx2="http://schemas.microsoft.com/office/drawing/2015/10/21/chartex" xmlns:cx3="http://schemas.microsoft.com/office/drawing/2016/5/9/chartex" xmlns:cx4="http://schemas.microsoft.com/office/drawing/2016/5/10/chartex" xmlns:cx5="http://schemas.microsoft.com/office/drawing/2016/5/11/chartex" xmlns:cx6="http://schemas.microsoft.com/office/drawing/2016/5/12/chartex" xmlns:cx7="http://schemas.microsoft.com/office/drawing/2016/5/13/chartex" xmlns:cx8="http://schemas.microsoft.com/office/drawing/2016/5/14/chartex" xmlns:mc="http://schemas.openxmlformats.org/markup-compatibility/2006" xmlns:aink="http://schemas.microsoft.com/office/drawing/2016/ink" xmlns:am3d="http://schemas.microsoft.com/office/drawing/2017/model3d" xmlns:o="urn:schemas-microsoft-com:office:office" xmlns:r="http://schemas.openxmlformats.org/officeDocument/2006/relationships" xmlns:m="http://schemas.openxmlformats.org/officeDocument/2006/math" xmlns:v="urn:schemas-microsoft-com:vml" xmlns:wp14="http://schemas.microsoft.com/office/word/2010/wordprocessingDrawing" xmlns:wp="http://schemas.openxmlformats.org/drawingml/2006/wordprocessingDrawing" xmlns:w10="urn:schemas-microsoft-com:office:word" xmlns:w="http://schemas.openxmlformats.org/wordprocessingml/2006/main" xmlns:w14="http://schemas.microsoft.com/office/word/2010/wordml" xmlns:w15="http://schemas.microsoft.com/office/word/2012/wordml" xmlns:w16cex="http://schemas.microsoft.com/office/word/2018/wordml/cex" xmlns:w16cid="http://schemas.microsoft.com/office/word/2016/wordml/cid" xmlns:w16="http://schemas.microsoft.com/office/word/2018/wordml" xmlns:w16se="http://schemas.microsoft.com/office/word/2015/wordml/symex" xmlns:wpg="http://schemas.microsoft.com/office/word/2010/wordprocessingGroup" xmlns:wpi="http://schemas.microsoft.com/office/word/2010/wordprocessingInk" xmlns:wne="http://schemas.microsoft.com/office/word/2006/wordml" xmlns:wps="http://schemas.microsoft.com/office/word/2010/wordprocessingShape" mc:Ignorable="w14 w15 w16se w16cid w16 w16cex wp14">
   <w:abstractNum w:abstractNumId="0" w15:restartNumberingAfterBreak="0">
     <w:nsid w:val="0CDB58BD"/>
     <w:multiLevelType w:val="hybridMultilevel"/>
@@ -1342,7 +1566,7 @@
 </file>
 
 <file path=word/styles.xml><?xml version="1.0" encoding="utf-8"?>
-<w:styles xmlns:mc="http://schemas.openxmlformats.org/markup-compatibility/2006" xmlns:r="http://schemas.openxmlformats.org/officeDocument/2006/relationships" xmlns:w="http://schemas.openxmlformats.org/wordprocessingml/2006/main" xmlns:w14="http://schemas.microsoft.com/office/word/2010/wordml" xmlns:w15="http://schemas.microsoft.com/office/word/2012/wordml" xmlns:w16cid="http://schemas.microsoft.com/office/word/2016/wordml/cid" xmlns:w16se="http://schemas.microsoft.com/office/word/2015/wordml/symex" mc:Ignorable="w14 w15 w16se w16cid">
+<w:styles xmlns:mc="http://schemas.openxmlformats.org/markup-compatibility/2006" xmlns:r="http://schemas.openxmlformats.org/officeDocument/2006/relationships" xmlns:w="http://schemas.openxmlformats.org/wordprocessingml/2006/main" xmlns:w14="http://schemas.microsoft.com/office/word/2010/wordml" xmlns:w15="http://schemas.microsoft.com/office/word/2012/wordml" xmlns:w16cex="http://schemas.microsoft.com/office/word/2018/wordml/cex" xmlns:w16cid="http://schemas.microsoft.com/office/word/2016/wordml/cid" xmlns:w16="http://schemas.microsoft.com/office/word/2018/wordml" xmlns:w16se="http://schemas.microsoft.com/office/word/2015/wordml/symex" mc:Ignorable="w14 w15 w16se w16cid w16 w16cex">
   <w:docDefaults>
     <w:rPrDefault>
       <w:rPr>
@@ -1358,7 +1582,7 @@
       </w:pPr>
     </w:pPrDefault>
   </w:docDefaults>
-  <w:latentStyles w:defLockedState="0" w:defUIPriority="99" w:defSemiHidden="0" w:defUnhideWhenUsed="0" w:defQFormat="0" w:count="375">
+  <w:latentStyles w:defLockedState="0" w:defUIPriority="99" w:defSemiHidden="0" w:defUnhideWhenUsed="0" w:defQFormat="0" w:count="376">
     <w:lsdException w:name="Normal" w:uiPriority="0" w:qFormat="1"/>
     <w:lsdException w:name="heading 1" w:uiPriority="9" w:qFormat="1"/>
     <w:lsdException w:name="heading 2" w:semiHidden="1" w:uiPriority="9" w:unhideWhenUsed="1" w:qFormat="1"/>
@@ -1464,7 +1688,6 @@
     <w:lsdException w:name="HTML Sample" w:semiHidden="1" w:unhideWhenUsed="1"/>
     <w:lsdException w:name="HTML Typewriter" w:semiHidden="1" w:unhideWhenUsed="1"/>
     <w:lsdException w:name="HTML Variable" w:semiHidden="1" w:unhideWhenUsed="1"/>
-    <w:lsdException w:name="Normal Table" w:semiHidden="1" w:unhideWhenUsed="1"/>
     <w:lsdException w:name="annotation subject" w:semiHidden="1" w:unhideWhenUsed="1"/>
     <w:lsdException w:name="No List" w:semiHidden="1" w:unhideWhenUsed="1"/>
     <w:lsdException w:name="Outline List 1" w:semiHidden="1" w:unhideWhenUsed="1"/>
@@ -1511,10 +1734,8 @@
     <w:lsdException w:name="Table Subtle 2" w:semiHidden="1" w:unhideWhenUsed="1"/>
     <w:lsdException w:name="Table Web 1" w:semiHidden="1" w:unhideWhenUsed="1"/>
     <w:lsdException w:name="Table Web 2" w:semiHidden="1" w:unhideWhenUsed="1"/>
-    <w:lsdException w:name="Table Web 3" w:semiHidden="1" w:unhideWhenUsed="1"/>
     <w:lsdException w:name="Balloon Text" w:semiHidden="1" w:unhideWhenUsed="1"/>
     <w:lsdException w:name="Table Grid" w:uiPriority="39"/>
-    <w:lsdException w:name="Table Theme" w:semiHidden="1" w:unhideWhenUsed="1"/>
     <w:lsdException w:name="Placeholder Text" w:semiHidden="1"/>
     <w:lsdException w:name="No Spacing" w:uiPriority="1" w:qFormat="1"/>
     <w:lsdException w:name="Light Shading" w:uiPriority="60"/>
@@ -1734,6 +1955,7 @@
     <w:lsdException w:name="Smart Hyperlink" w:semiHidden="1" w:unhideWhenUsed="1"/>
     <w:lsdException w:name="Hashtag" w:semiHidden="1" w:unhideWhenUsed="1"/>
     <w:lsdException w:name="Unresolved Mention" w:semiHidden="1" w:unhideWhenUsed="1"/>
+    <w:lsdException w:name="Smart Link" w:semiHidden="1" w:unhideWhenUsed="1"/>
   </w:latentStyles>
   <w:style w:type="paragraph" w:default="1" w:styleId="Normal">
     <w:name w:val="Normal"/>

</xml_diff>